<commit_message>
Update tutorial documents to include required software and improve formatting
</commit_message>
<xml_diff>
--- a/tutorials/repeated_sprinting/simulating the effects of repeated sprints.docx
+++ b/tutorials/repeated_sprinting/simulating the effects of repeated sprints.docx
@@ -1,6 +1,6 @@
 
 <file path=word/document.xml><?xml version="1.0" encoding="utf-8"?>
-<w:document xmlns:wpc="http://schemas.microsoft.com/office/word/2010/wordprocessingCanvas" xmlns:cx="http://schemas.microsoft.com/office/drawing/2014/chartex" xmlns:cx1="http://schemas.microsoft.com/office/drawing/2015/9/8/chartex" xmlns:cx2="http://schemas.microsoft.com/office/drawing/2015/10/21/chartex" xmlns:cx3="http://schemas.microsoft.com/office/drawing/2016/5/9/chartex" xmlns:cx4="http://schemas.microsoft.com/office/drawing/2016/5/10/chartex" xmlns:cx5="http://schemas.microsoft.com/office/drawing/2016/5/11/chartex" xmlns:cx6="http://schemas.microsoft.com/office/drawing/2016/5/12/chartex" xmlns:cx7="http://schemas.microsoft.com/office/drawing/2016/5/13/chartex" xmlns:cx8="http://schemas.microsoft.com/office/drawing/2016/5/14/chartex" xmlns:mc="http://schemas.openxmlformats.org/markup-compatibility/2006" xmlns:aink="http://schemas.microsoft.com/office/drawing/2016/ink" xmlns:am3d="http://schemas.microsoft.com/office/drawing/2017/model3d" xmlns:o="urn:schemas-microsoft-com:office:office" xmlns:oel="http://schemas.microsoft.com/office/2019/extlst" xmlns:r="http://schemas.openxmlformats.org/officeDocument/2006/relationships" xmlns:m="http://schemas.openxmlformats.org/officeDocument/2006/math" xmlns:v="urn:schemas-microsoft-com:vml" xmlns:wp14="http://schemas.microsoft.com/office/word/2010/wordprocessingDrawing" xmlns:wp="http://schemas.openxmlformats.org/drawingml/2006/wordprocessingDrawing" xmlns:w10="urn:schemas-microsoft-com:office:word" xmlns:w="http://schemas.openxmlformats.org/wordprocessingml/2006/main" xmlns:w14="http://schemas.microsoft.com/office/word/2010/wordml" xmlns:w15="http://schemas.microsoft.com/office/word/2012/wordml" xmlns:w16cex="http://schemas.microsoft.com/office/word/2018/wordml/cex" xmlns:w16cid="http://schemas.microsoft.com/office/word/2016/wordml/cid" xmlns:w16="http://schemas.microsoft.com/office/word/2018/wordml" xmlns:w16du="http://schemas.microsoft.com/office/word/2023/wordml/word16du" xmlns:w16sdtdh="http://schemas.microsoft.com/office/word/2020/wordml/sdtdatahash" xmlns:w16se="http://schemas.microsoft.com/office/word/2015/wordml/symex" xmlns:wpg="http://schemas.microsoft.com/office/word/2010/wordprocessingGroup" xmlns:wpi="http://schemas.microsoft.com/office/word/2010/wordprocessingInk" xmlns:wne="http://schemas.microsoft.com/office/word/2006/wordml" xmlns:wps="http://schemas.microsoft.com/office/word/2010/wordprocessingShape" mc:Ignorable="w14 w15 w16se w16cid w16 w16cex w16sdtdh w16du wp14">
+<w:document xmlns:wpc="http://schemas.microsoft.com/office/word/2010/wordprocessingCanvas" xmlns:cx="http://schemas.microsoft.com/office/drawing/2014/chartex" xmlns:cx1="http://schemas.microsoft.com/office/drawing/2015/9/8/chartex" xmlns:cx2="http://schemas.microsoft.com/office/drawing/2015/10/21/chartex" xmlns:cx3="http://schemas.microsoft.com/office/drawing/2016/5/9/chartex" xmlns:cx4="http://schemas.microsoft.com/office/drawing/2016/5/10/chartex" xmlns:cx5="http://schemas.microsoft.com/office/drawing/2016/5/11/chartex" xmlns:cx6="http://schemas.microsoft.com/office/drawing/2016/5/12/chartex" xmlns:cx7="http://schemas.microsoft.com/office/drawing/2016/5/13/chartex" xmlns:cx8="http://schemas.microsoft.com/office/drawing/2016/5/14/chartex" xmlns:mc="http://schemas.openxmlformats.org/markup-compatibility/2006" xmlns:aink="http://schemas.microsoft.com/office/drawing/2016/ink" xmlns:am3d="http://schemas.microsoft.com/office/drawing/2017/model3d" xmlns:o="urn:schemas-microsoft-com:office:office" xmlns:oel="http://schemas.microsoft.com/office/2019/extlst" xmlns:r="http://schemas.openxmlformats.org/officeDocument/2006/relationships" xmlns:m="http://schemas.openxmlformats.org/officeDocument/2006/math" xmlns:v="urn:schemas-microsoft-com:vml" xmlns:wp14="http://schemas.microsoft.com/office/word/2010/wordprocessingDrawing" xmlns:wp="http://schemas.openxmlformats.org/drawingml/2006/wordprocessingDrawing" xmlns:w10="urn:schemas-microsoft-com:office:word" xmlns:w="http://schemas.openxmlformats.org/wordprocessingml/2006/main" xmlns:w14="http://schemas.microsoft.com/office/word/2010/wordml" xmlns:w15="http://schemas.microsoft.com/office/word/2012/wordml" xmlns:w16cex="http://schemas.microsoft.com/office/word/2018/wordml/cex" xmlns:w16cid="http://schemas.microsoft.com/office/word/2016/wordml/cid" xmlns:w16="http://schemas.microsoft.com/office/word/2018/wordml" xmlns:w16du="http://schemas.microsoft.com/office/word/2023/wordml/word16du" xmlns:w16sdtdh="http://schemas.microsoft.com/office/word/2020/wordml/sdtdatahash" xmlns:w16sdtfl="http://schemas.microsoft.com/office/word/2024/wordml/sdtformatlock" xmlns:w16se="http://schemas.microsoft.com/office/word/2015/wordml/symex" xmlns:wpg="http://schemas.microsoft.com/office/word/2010/wordprocessingGroup" xmlns:wpi="http://schemas.microsoft.com/office/word/2010/wordprocessingInk" xmlns:wne="http://schemas.microsoft.com/office/word/2006/wordml" xmlns:wps="http://schemas.microsoft.com/office/word/2010/wordprocessingShape" mc:Ignorable="w14 w15 w16se w16cid w16 w16cex w16sdtdh w16sdtfl w16du wp14">
   <w:body>
     <w:p>
       <w:pPr>
@@ -226,6 +226,96 @@
         <w:pStyle w:val="Heading1"/>
       </w:pPr>
       <w:r>
+        <w:t>Required software</w:t>
+      </w:r>
+    </w:p>
+    <w:p>
+      <w:pPr>
+        <w:pStyle w:val="ListParagraph"/>
+        <w:numPr>
+          <w:ilvl w:val="0"/>
+          <w:numId w:val="12"/>
+        </w:numPr>
+        <w:spacing w:after="0"/>
+      </w:pPr>
+      <w:proofErr w:type="spellStart"/>
+      <w:r>
+        <w:t>OpenSim</w:t>
+      </w:r>
+      <w:proofErr w:type="spellEnd"/>
+      <w:r>
+        <w:t xml:space="preserve"> </w:t>
+      </w:r>
+      <w:r>
+        <w:t xml:space="preserve">- </w:t>
+      </w:r>
+      <w:hyperlink r:id="rId7" w:history="1">
+        <w:r>
+          <w:rPr>
+            <w:rStyle w:val="Hyperlink"/>
+          </w:rPr>
+          <w:t>https://simtk.org/frs/?group_id=91</w:t>
+        </w:r>
+      </w:hyperlink>
+      <w:r>
+        <w:t xml:space="preserve"> </w:t>
+      </w:r>
+    </w:p>
+    <w:p>
+      <w:pPr>
+        <w:pStyle w:val="ListParagraph"/>
+        <w:numPr>
+          <w:ilvl w:val="0"/>
+          <w:numId w:val="12"/>
+        </w:numPr>
+        <w:spacing w:after="0"/>
+      </w:pPr>
+      <w:r>
+        <w:t xml:space="preserve">Mokka </w:t>
+      </w:r>
+      <w:r>
+        <w:t xml:space="preserve">- </w:t>
+      </w:r>
+      <w:hyperlink r:id="rId8" w:history="1">
+        <w:r>
+          <w:rPr>
+            <w:rStyle w:val="Hyperlink"/>
+          </w:rPr>
+          <w:t>https://biomechanical-toolkit.github.io/news/2016/10/08/mokka-new-links/</w:t>
+        </w:r>
+      </w:hyperlink>
+      <w:r>
+        <w:t xml:space="preserve"> </w:t>
+      </w:r>
+    </w:p>
+    <w:p>
+      <w:pPr>
+        <w:pStyle w:val="ListParagraph"/>
+        <w:numPr>
+          <w:ilvl w:val="0"/>
+          <w:numId w:val="12"/>
+        </w:numPr>
+        <w:spacing w:after="0"/>
+      </w:pPr>
+      <w:r>
+        <w:t>Windows OS (tutorial works for Mac with minor adjustments)</w:t>
+      </w:r>
+    </w:p>
+    <w:p>
+      <w:pPr>
+        <w:pStyle w:val="Default"/>
+        <w:jc w:val="both"/>
+        <w:rPr>
+          <w:sz w:val="22"/>
+          <w:szCs w:val="22"/>
+        </w:rPr>
+      </w:pPr>
+    </w:p>
+    <w:p>
+      <w:pPr>
+        <w:pStyle w:val="Heading1"/>
+      </w:pPr>
+      <w:r>
         <w:t xml:space="preserve">I. Objectives </w:t>
       </w:r>
     </w:p>
@@ -561,6 +651,31 @@
       <w:r>
         <w:t>xternal biomechanics</w:t>
       </w:r>
+      <w:r>
+        <w:t xml:space="preserve"> – </w:t>
+      </w:r>
+      <w:hyperlink r:id="rId9" w:history="1">
+        <w:r>
+          <w:rPr>
+            <w:rStyle w:val="Hyperlink"/>
+          </w:rPr>
+          <w:t xml:space="preserve">see </w:t>
+        </w:r>
+        <w:proofErr w:type="spellStart"/>
+        <w:r>
+          <w:rPr>
+            <w:rStyle w:val="Hyperlink"/>
+          </w:rPr>
+          <w:t>OpenSim</w:t>
+        </w:r>
+        <w:proofErr w:type="spellEnd"/>
+        <w:r>
+          <w:rPr>
+            <w:rStyle w:val="Hyperlink"/>
+          </w:rPr>
+          <w:t xml:space="preserve"> documentation</w:t>
+        </w:r>
+      </w:hyperlink>
     </w:p>
     <w:p>
       <w:pPr>
@@ -993,7 +1108,7 @@
         </w:rPr>
         <w:t xml:space="preserve"> Check the </w:t>
       </w:r>
-      <w:hyperlink r:id="rId7" w:history="1">
+      <w:hyperlink r:id="rId10" w:history="1">
         <w:proofErr w:type="spellStart"/>
         <w:r>
           <w:rPr>
@@ -1237,7 +1352,6 @@
           <w:sz w:val="21"/>
           <w:szCs w:val="21"/>
         </w:rPr>
-        <w:lastRenderedPageBreak/>
         <w:t>How did the hip, knee, and ankle joint angles change from baseline to post fatigue?</w:t>
       </w:r>
     </w:p>
@@ -2450,6 +2564,7 @@
           <w:sz w:val="20"/>
           <w:szCs w:val="24"/>
         </w:rPr>
+        <w:lastRenderedPageBreak/>
         <w:t>[6]</w:t>
       </w:r>
       <w:r>
@@ -2685,7 +2800,7 @@
 </file>
 
 <file path=word/numbering.xml><?xml version="1.0" encoding="utf-8"?>
-<w:numbering xmlns:wpc="http://schemas.microsoft.com/office/word/2010/wordprocessingCanvas" xmlns:cx="http://schemas.microsoft.com/office/drawing/2014/chartex" xmlns:cx1="http://schemas.microsoft.com/office/drawing/2015/9/8/chartex" xmlns:cx2="http://schemas.microsoft.com/office/drawing/2015/10/21/chartex" xmlns:cx3="http://schemas.microsoft.com/office/drawing/2016/5/9/chartex" xmlns:cx4="http://schemas.microsoft.com/office/drawing/2016/5/10/chartex" xmlns:cx5="http://schemas.microsoft.com/office/drawing/2016/5/11/chartex" xmlns:cx6="http://schemas.microsoft.com/office/drawing/2016/5/12/chartex" xmlns:cx7="http://schemas.microsoft.com/office/drawing/2016/5/13/chartex" xmlns:cx8="http://schemas.microsoft.com/office/drawing/2016/5/14/chartex" xmlns:mc="http://schemas.openxmlformats.org/markup-compatibility/2006" xmlns:aink="http://schemas.microsoft.com/office/drawing/2016/ink" xmlns:am3d="http://schemas.microsoft.com/office/drawing/2017/model3d" xmlns:o="urn:schemas-microsoft-com:office:office" xmlns:oel="http://schemas.microsoft.com/office/2019/extlst" xmlns:r="http://schemas.openxmlformats.org/officeDocument/2006/relationships" xmlns:m="http://schemas.openxmlformats.org/officeDocument/2006/math" xmlns:v="urn:schemas-microsoft-com:vml" xmlns:wp14="http://schemas.microsoft.com/office/word/2010/wordprocessingDrawing" xmlns:wp="http://schemas.openxmlformats.org/drawingml/2006/wordprocessingDrawing" xmlns:w10="urn:schemas-microsoft-com:office:word" xmlns:w="http://schemas.openxmlformats.org/wordprocessingml/2006/main" xmlns:w14="http://schemas.microsoft.com/office/word/2010/wordml" xmlns:w15="http://schemas.microsoft.com/office/word/2012/wordml" xmlns:w16cex="http://schemas.microsoft.com/office/word/2018/wordml/cex" xmlns:w16cid="http://schemas.microsoft.com/office/word/2016/wordml/cid" xmlns:w16="http://schemas.microsoft.com/office/word/2018/wordml" xmlns:w16du="http://schemas.microsoft.com/office/word/2023/wordml/word16du" xmlns:w16sdtdh="http://schemas.microsoft.com/office/word/2020/wordml/sdtdatahash" xmlns:w16se="http://schemas.microsoft.com/office/word/2015/wordml/symex" xmlns:wpg="http://schemas.microsoft.com/office/word/2010/wordprocessingGroup" xmlns:wpi="http://schemas.microsoft.com/office/word/2010/wordprocessingInk" xmlns:wne="http://schemas.microsoft.com/office/word/2006/wordml" xmlns:wps="http://schemas.microsoft.com/office/word/2010/wordprocessingShape" mc:Ignorable="w14 w15 w16se w16cid w16 w16cex w16sdtdh w16du wp14">
+<w:numbering xmlns:wpc="http://schemas.microsoft.com/office/word/2010/wordprocessingCanvas" xmlns:cx="http://schemas.microsoft.com/office/drawing/2014/chartex" xmlns:cx1="http://schemas.microsoft.com/office/drawing/2015/9/8/chartex" xmlns:cx2="http://schemas.microsoft.com/office/drawing/2015/10/21/chartex" xmlns:cx3="http://schemas.microsoft.com/office/drawing/2016/5/9/chartex" xmlns:cx4="http://schemas.microsoft.com/office/drawing/2016/5/10/chartex" xmlns:cx5="http://schemas.microsoft.com/office/drawing/2016/5/11/chartex" xmlns:cx6="http://schemas.microsoft.com/office/drawing/2016/5/12/chartex" xmlns:cx7="http://schemas.microsoft.com/office/drawing/2016/5/13/chartex" xmlns:cx8="http://schemas.microsoft.com/office/drawing/2016/5/14/chartex" xmlns:mc="http://schemas.openxmlformats.org/markup-compatibility/2006" xmlns:aink="http://schemas.microsoft.com/office/drawing/2016/ink" xmlns:am3d="http://schemas.microsoft.com/office/drawing/2017/model3d" xmlns:o="urn:schemas-microsoft-com:office:office" xmlns:oel="http://schemas.microsoft.com/office/2019/extlst" xmlns:r="http://schemas.openxmlformats.org/officeDocument/2006/relationships" xmlns:m="http://schemas.openxmlformats.org/officeDocument/2006/math" xmlns:v="urn:schemas-microsoft-com:vml" xmlns:wp14="http://schemas.microsoft.com/office/word/2010/wordprocessingDrawing" xmlns:wp="http://schemas.openxmlformats.org/drawingml/2006/wordprocessingDrawing" xmlns:w10="urn:schemas-microsoft-com:office:word" xmlns:w="http://schemas.openxmlformats.org/wordprocessingml/2006/main" xmlns:w14="http://schemas.microsoft.com/office/word/2010/wordml" xmlns:w15="http://schemas.microsoft.com/office/word/2012/wordml" xmlns:w16cex="http://schemas.microsoft.com/office/word/2018/wordml/cex" xmlns:w16cid="http://schemas.microsoft.com/office/word/2016/wordml/cid" xmlns:w16="http://schemas.microsoft.com/office/word/2018/wordml" xmlns:w16du="http://schemas.microsoft.com/office/word/2023/wordml/word16du" xmlns:w16sdtdh="http://schemas.microsoft.com/office/word/2020/wordml/sdtdatahash" xmlns:w16sdtfl="http://schemas.microsoft.com/office/word/2024/wordml/sdtformatlock" xmlns:w16se="http://schemas.microsoft.com/office/word/2015/wordml/symex" xmlns:wpg="http://schemas.microsoft.com/office/word/2010/wordprocessingGroup" xmlns:wpi="http://schemas.microsoft.com/office/word/2010/wordprocessingInk" xmlns:wne="http://schemas.microsoft.com/office/word/2006/wordml" xmlns:wps="http://schemas.microsoft.com/office/word/2010/wordprocessingShape" mc:Ignorable="w14 w15 w16se w16cid w16 w16cex w16sdtdh w16sdtfl w16du wp14">
   <w:abstractNum w:abstractNumId="0" w15:restartNumberingAfterBreak="0">
     <w:nsid w:val="8AFBD4C6"/>
     <w:multiLevelType w:val="hybridMultilevel"/>
@@ -3042,6 +3157,92 @@
     </w:lvl>
   </w:abstractNum>
   <w:abstractNum w:abstractNumId="5" w15:restartNumberingAfterBreak="0">
+    <w:nsid w:val="10ED118C"/>
+    <w:multiLevelType w:val="hybridMultilevel"/>
+    <w:tmpl w:val="C5D0570C"/>
+    <w:lvl w:ilvl="0" w:tplc="0C09000F">
+      <w:start w:val="1"/>
+      <w:numFmt w:val="decimal"/>
+      <w:lvlText w:val="%1."/>
+      <w:lvlJc w:val="left"/>
+      <w:pPr>
+        <w:ind w:left="720" w:hanging="360"/>
+      </w:pPr>
+    </w:lvl>
+    <w:lvl w:ilvl="1" w:tplc="0C090019" w:tentative="1">
+      <w:start w:val="1"/>
+      <w:numFmt w:val="lowerLetter"/>
+      <w:lvlText w:val="%2."/>
+      <w:lvlJc w:val="left"/>
+      <w:pPr>
+        <w:ind w:left="1440" w:hanging="360"/>
+      </w:pPr>
+    </w:lvl>
+    <w:lvl w:ilvl="2" w:tplc="0C09001B" w:tentative="1">
+      <w:start w:val="1"/>
+      <w:numFmt w:val="lowerRoman"/>
+      <w:lvlText w:val="%3."/>
+      <w:lvlJc w:val="right"/>
+      <w:pPr>
+        <w:ind w:left="2160" w:hanging="180"/>
+      </w:pPr>
+    </w:lvl>
+    <w:lvl w:ilvl="3" w:tplc="0C09000F" w:tentative="1">
+      <w:start w:val="1"/>
+      <w:numFmt w:val="decimal"/>
+      <w:lvlText w:val="%4."/>
+      <w:lvlJc w:val="left"/>
+      <w:pPr>
+        <w:ind w:left="2880" w:hanging="360"/>
+      </w:pPr>
+    </w:lvl>
+    <w:lvl w:ilvl="4" w:tplc="0C090019" w:tentative="1">
+      <w:start w:val="1"/>
+      <w:numFmt w:val="lowerLetter"/>
+      <w:lvlText w:val="%5."/>
+      <w:lvlJc w:val="left"/>
+      <w:pPr>
+        <w:ind w:left="3600" w:hanging="360"/>
+      </w:pPr>
+    </w:lvl>
+    <w:lvl w:ilvl="5" w:tplc="0C09001B" w:tentative="1">
+      <w:start w:val="1"/>
+      <w:numFmt w:val="lowerRoman"/>
+      <w:lvlText w:val="%6."/>
+      <w:lvlJc w:val="right"/>
+      <w:pPr>
+        <w:ind w:left="4320" w:hanging="180"/>
+      </w:pPr>
+    </w:lvl>
+    <w:lvl w:ilvl="6" w:tplc="0C09000F" w:tentative="1">
+      <w:start w:val="1"/>
+      <w:numFmt w:val="decimal"/>
+      <w:lvlText w:val="%7."/>
+      <w:lvlJc w:val="left"/>
+      <w:pPr>
+        <w:ind w:left="5040" w:hanging="360"/>
+      </w:pPr>
+    </w:lvl>
+    <w:lvl w:ilvl="7" w:tplc="0C090019" w:tentative="1">
+      <w:start w:val="1"/>
+      <w:numFmt w:val="lowerLetter"/>
+      <w:lvlText w:val="%8."/>
+      <w:lvlJc w:val="left"/>
+      <w:pPr>
+        <w:ind w:left="5760" w:hanging="360"/>
+      </w:pPr>
+    </w:lvl>
+    <w:lvl w:ilvl="8" w:tplc="0C09001B" w:tentative="1">
+      <w:start w:val="1"/>
+      <w:numFmt w:val="lowerRoman"/>
+      <w:lvlText w:val="%9."/>
+      <w:lvlJc w:val="right"/>
+      <w:pPr>
+        <w:ind w:left="6480" w:hanging="180"/>
+      </w:pPr>
+    </w:lvl>
+  </w:abstractNum>
+  <w:abstractNum w:abstractNumId="6" w15:restartNumberingAfterBreak="0">
     <w:nsid w:val="2CC23794"/>
     <w:multiLevelType w:val="hybridMultilevel"/>
     <w:tmpl w:val="1C1807FE"/>
@@ -3131,7 +3332,7 @@
       </w:pPr>
     </w:lvl>
   </w:abstractNum>
-  <w:abstractNum w:abstractNumId="6" w15:restartNumberingAfterBreak="0">
+  <w:abstractNum w:abstractNumId="7" w15:restartNumberingAfterBreak="0">
     <w:nsid w:val="33C14301"/>
     <w:multiLevelType w:val="hybridMultilevel"/>
     <w:tmpl w:val="3F96AAFE"/>
@@ -3182,7 +3383,7 @@
       <w:lvlJc w:val="left"/>
     </w:lvl>
   </w:abstractNum>
-  <w:abstractNum w:abstractNumId="7" w15:restartNumberingAfterBreak="0">
+  <w:abstractNum w:abstractNumId="8" w15:restartNumberingAfterBreak="0">
     <w:nsid w:val="4B9E261C"/>
     <w:multiLevelType w:val="hybridMultilevel"/>
     <w:tmpl w:val="622A5616"/>
@@ -3237,7 +3438,7 @@
       <w:lvlJc w:val="left"/>
     </w:lvl>
   </w:abstractNum>
-  <w:abstractNum w:abstractNumId="8" w15:restartNumberingAfterBreak="0">
+  <w:abstractNum w:abstractNumId="9" w15:restartNumberingAfterBreak="0">
     <w:nsid w:val="53024326"/>
     <w:multiLevelType w:val="hybridMultilevel"/>
     <w:tmpl w:val="A4CEFD46"/>
@@ -3323,7 +3524,7 @@
       </w:pPr>
     </w:lvl>
   </w:abstractNum>
-  <w:abstractNum w:abstractNumId="9" w15:restartNumberingAfterBreak="0">
+  <w:abstractNum w:abstractNumId="10" w15:restartNumberingAfterBreak="0">
     <w:nsid w:val="60766BA0"/>
     <w:multiLevelType w:val="hybridMultilevel"/>
     <w:tmpl w:val="48191CAB"/>
@@ -3374,7 +3575,7 @@
       <w:lvlJc w:val="left"/>
     </w:lvl>
   </w:abstractNum>
-  <w:abstractNum w:abstractNumId="10" w15:restartNumberingAfterBreak="0">
+  <w:abstractNum w:abstractNumId="11" w15:restartNumberingAfterBreak="0">
     <w:nsid w:val="616FE07B"/>
     <w:multiLevelType w:val="hybridMultilevel"/>
     <w:tmpl w:val="978C5654"/>
@@ -3429,13 +3630,13 @@
     <w:abstractNumId w:val="0"/>
   </w:num>
   <w:num w:numId="2" w16cid:durableId="585964641">
-    <w:abstractNumId w:val="9"/>
+    <w:abstractNumId w:val="10"/>
   </w:num>
   <w:num w:numId="3" w16cid:durableId="2023970920">
-    <w:abstractNumId w:val="10"/>
+    <w:abstractNumId w:val="11"/>
   </w:num>
   <w:num w:numId="4" w16cid:durableId="1907564127">
-    <w:abstractNumId w:val="6"/>
+    <w:abstractNumId w:val="7"/>
   </w:num>
   <w:num w:numId="5" w16cid:durableId="1407803855">
     <w:abstractNumId w:val="2"/>
@@ -3444,25 +3645,28 @@
     <w:abstractNumId w:val="1"/>
   </w:num>
   <w:num w:numId="7" w16cid:durableId="1266421907">
-    <w:abstractNumId w:val="7"/>
+    <w:abstractNumId w:val="8"/>
   </w:num>
   <w:num w:numId="8" w16cid:durableId="1054309940">
     <w:abstractNumId w:val="4"/>
   </w:num>
   <w:num w:numId="9" w16cid:durableId="1549952422">
-    <w:abstractNumId w:val="5"/>
+    <w:abstractNumId w:val="6"/>
   </w:num>
   <w:num w:numId="10" w16cid:durableId="149442434">
-    <w:abstractNumId w:val="8"/>
+    <w:abstractNumId w:val="9"/>
   </w:num>
   <w:num w:numId="11" w16cid:durableId="330526399">
     <w:abstractNumId w:val="3"/>
+  </w:num>
+  <w:num w:numId="12" w16cid:durableId="221647332">
+    <w:abstractNumId w:val="5"/>
   </w:num>
 </w:numbering>
 </file>
 
 <file path=word/styles.xml><?xml version="1.0" encoding="utf-8"?>
-<w:styles xmlns:mc="http://schemas.openxmlformats.org/markup-compatibility/2006" xmlns:r="http://schemas.openxmlformats.org/officeDocument/2006/relationships" xmlns:w="http://schemas.openxmlformats.org/wordprocessingml/2006/main" xmlns:w14="http://schemas.microsoft.com/office/word/2010/wordml" xmlns:w15="http://schemas.microsoft.com/office/word/2012/wordml" xmlns:w16cex="http://schemas.microsoft.com/office/word/2018/wordml/cex" xmlns:w16cid="http://schemas.microsoft.com/office/word/2016/wordml/cid" xmlns:w16="http://schemas.microsoft.com/office/word/2018/wordml" xmlns:w16du="http://schemas.microsoft.com/office/word/2023/wordml/word16du" xmlns:w16sdtdh="http://schemas.microsoft.com/office/word/2020/wordml/sdtdatahash" xmlns:w16se="http://schemas.microsoft.com/office/word/2015/wordml/symex" mc:Ignorable="w14 w15 w16se w16cid w16 w16cex w16sdtdh w16du">
+<w:styles xmlns:mc="http://schemas.openxmlformats.org/markup-compatibility/2006" xmlns:r="http://schemas.openxmlformats.org/officeDocument/2006/relationships" xmlns:w="http://schemas.openxmlformats.org/wordprocessingml/2006/main" xmlns:w14="http://schemas.microsoft.com/office/word/2010/wordml" xmlns:w15="http://schemas.microsoft.com/office/word/2012/wordml" xmlns:w16cex="http://schemas.microsoft.com/office/word/2018/wordml/cex" xmlns:w16cid="http://schemas.microsoft.com/office/word/2016/wordml/cid" xmlns:w16="http://schemas.microsoft.com/office/word/2018/wordml" xmlns:w16du="http://schemas.microsoft.com/office/word/2023/wordml/word16du" xmlns:w16sdtdh="http://schemas.microsoft.com/office/word/2020/wordml/sdtdatahash" xmlns:w16sdtfl="http://schemas.microsoft.com/office/word/2024/wordml/sdtformatlock" xmlns:w16se="http://schemas.microsoft.com/office/word/2015/wordml/symex" mc:Ignorable="w14 w15 w16se w16cid w16 w16cex w16sdtdh w16sdtfl w16du">
   <w:docDefaults>
     <w:rPrDefault>
       <w:rPr>
@@ -3968,6 +4172,18 @@
       <w:szCs w:val="30"/>
     </w:rPr>
   </w:style>
+  <w:style w:type="character" w:styleId="FollowedHyperlink">
+    <w:name w:val="FollowedHyperlink"/>
+    <w:basedOn w:val="DefaultParagraphFont"/>
+    <w:uiPriority w:val="99"/>
+    <w:semiHidden/>
+    <w:unhideWhenUsed/>
+    <w:rsid w:val="002064E6"/>
+    <w:rPr>
+      <w:color w:val="954F72" w:themeColor="followedHyperlink"/>
+      <w:u w:val="single"/>
+    </w:rPr>
+  </w:style>
 </w:styles>
 </file>
 

</xml_diff>